<commit_message>
Commit for cre change
</commit_message>
<xml_diff>
--- a/Test_VMDetails.docx
+++ b/Test_VMDetails.docx
@@ -158,6 +158,12 @@
         </w:rPr>
         <w:t>DJ532-TEST1</w:t>
       </w:r>
+      <w:r>
+        <w:rPr>
+          <w:rFonts w:cs="Segoe Print"/>
+        </w:rPr>
+        <w:t>22</w:t>
+      </w:r>
     </w:p>
     <w:p>
       <w:pPr>
@@ -209,6 +215,12 @@
         </w:rPr>
         <w:t>DJ532-TESTUSER1</w:t>
       </w:r>
+      <w:r>
+        <w:rPr>
+          <w:rFonts w:cs="Segoe Print"/>
+        </w:rPr>
+        <w:t>22</w:t>
+      </w:r>
     </w:p>
     <w:p>
       <w:pPr>
@@ -260,6 +272,12 @@
         </w:rPr>
         <w:t>Deepakjagtap@321</w:t>
       </w:r>
+      <w:r>
+        <w:rPr>
+          <w:rFonts w:cs="Segoe Print"/>
+        </w:rPr>
+        <w:t>22</w:t>
+      </w:r>
     </w:p>
     <w:p>
       <w:pPr>
@@ -376,6 +394,12 @@
         </w:rPr>
         <w:t xml:space="preserve"> DJ532Exam_RG</w:t>
       </w:r>
+      <w:r>
+        <w:rPr>
+          <w:rFonts w:cs="Segoe Print"/>
+        </w:rPr>
+        <w:t>22</w:t>
+      </w:r>
     </w:p>
     <w:p>
       <w:pPr>
@@ -428,9 +452,8 @@
           <w:spacing w:val="-5"/>
           <w:lang w:eastAsia="en-ZA"/>
         </w:rPr>
-        <w:t xml:space="preserve">Azure Automation Account name: </w:t>
-      </w:r>
-      <w:proofErr w:type="spellStart"/>
+        <w:t>Azure Automation Account name: DJAzureAutomationAccount</w:t>
+      </w:r>
       <w:r>
         <w:rPr>
           <w:rFonts w:eastAsia="Times New Roman" w:cs="Segoe UI"/>
@@ -438,9 +461,8 @@
           <w:spacing w:val="-5"/>
           <w:lang w:eastAsia="en-ZA"/>
         </w:rPr>
-        <w:t>DJAzureAutomationAccount</w:t>
-      </w:r>
-      <w:proofErr w:type="spellEnd"/>
+        <w:t>22</w:t>
+      </w:r>
     </w:p>
     <w:p>
       <w:pPr>
@@ -604,6 +626,12 @@
         </w:rPr>
         <w:t xml:space="preserve"> DJ532-TEST1</w:t>
       </w:r>
+      <w:r>
+        <w:rPr>
+          <w:rFonts w:cs="Segoe Print"/>
+        </w:rPr>
+        <w:t>22</w:t>
+      </w:r>
     </w:p>
     <w:p>
       <w:pPr>
@@ -706,6 +734,8 @@
         </w:rPr>
         <w:t>Deepakjagtap@321</w:t>
       </w:r>
+      <w:bookmarkStart w:id="0" w:name="_GoBack"/>
+      <w:bookmarkEnd w:id="0"/>
     </w:p>
     <w:p>
       <w:pPr>
@@ -867,8 +897,6 @@
           <w:lang w:eastAsia="en-ZA"/>
         </w:rPr>
       </w:pPr>
-      <w:bookmarkStart w:id="0" w:name="_GoBack"/>
-      <w:bookmarkEnd w:id="0"/>
     </w:p>
     <w:p>
       <w:pPr>
@@ -919,18 +947,8 @@
           <w:color w:val="252525"/>
           <w:lang w:eastAsia="en-ZA"/>
         </w:rPr>
-        <w:t>1.3219 INR/</w:t>
-      </w:r>
-      <w:proofErr w:type="spellStart"/>
-      <w:r>
-        <w:rPr>
-          <w:rFonts w:eastAsia="Times New Roman" w:cs="Segoe UI"/>
-          <w:color w:val="252525"/>
-          <w:lang w:eastAsia="en-ZA"/>
-        </w:rPr>
-        <w:t>hr</w:t>
-      </w:r>
-      <w:proofErr w:type="spellEnd"/>
+        <w:t>1.3219 INR/hr</w:t>
+      </w:r>
     </w:p>
     <w:p>
       <w:pPr>
@@ -1204,6 +1222,14 @@
         </w:rPr>
         <w:t>(new) DJ532Exam_RG</w:t>
       </w:r>
+      <w:r>
+        <w:rPr>
+          <w:rFonts w:eastAsia="Times New Roman" w:cs="Segoe UI"/>
+          <w:color w:val="252525"/>
+          <w:lang w:eastAsia="en-ZA"/>
+        </w:rPr>
+        <w:t>22</w:t>
+      </w:r>
     </w:p>
     <w:p>
       <w:pPr>
@@ -1271,6 +1297,14 @@
         </w:rPr>
         <w:t>Computer name: DJ532-TEST1</w:t>
       </w:r>
+      <w:r>
+        <w:rPr>
+          <w:rFonts w:eastAsia="Times New Roman" w:cs="Segoe UI"/>
+          <w:color w:val="252525"/>
+          <w:lang w:eastAsia="en-ZA"/>
+        </w:rPr>
+        <w:t>22</w:t>
+      </w:r>
     </w:p>
     <w:p>
       <w:pPr>
@@ -1308,6 +1342,14 @@
           <w:lang w:eastAsia="en-ZA"/>
         </w:rPr>
         <w:t>User name: DJ532-TESTUSER1</w:t>
+      </w:r>
+      <w:r>
+        <w:rPr>
+          <w:rFonts w:eastAsia="Times New Roman" w:cs="Segoe UI"/>
+          <w:color w:val="252525"/>
+          <w:lang w:eastAsia="en-ZA"/>
+        </w:rPr>
+        <w:t>22</w:t>
       </w:r>
     </w:p>
     <w:p>

</xml_diff>